<commit_message>
Changed scheme and added review
</commit_message>
<xml_diff>
--- a/diploma_Перечень-документов.docx
+++ b/diploma_Перечень-документов.docx
@@ -785,13 +785,7 @@
               <w:rPr>
                 <w:sz w:val="24"/>
               </w:rPr>
-              <w:t xml:space="preserve">ГУИР </w:t>
-            </w:r>
-            <w:r>
-              <w:rPr>
-                <w:sz w:val="24"/>
-              </w:rPr>
-              <w:t>4</w:t>
+              <w:t>ГУИР 4</w:t>
             </w:r>
             <w:r>
               <w:rPr>
@@ -804,47 +798,35 @@
               <w:rPr>
                 <w:sz w:val="24"/>
               </w:rPr>
-              <w:t>7</w:t>
-            </w:r>
-            <w:r>
-              <w:rPr>
-                <w:sz w:val="24"/>
-              </w:rPr>
-              <w:t>0</w:t>
-            </w:r>
-            <w:r>
-              <w:rPr>
-                <w:sz w:val="24"/>
-              </w:rPr>
-              <w:t>7</w:t>
+              <w:t>707</w:t>
             </w:r>
             <w:r>
               <w:rPr>
                 <w:sz w:val="24"/>
                 <w:lang w:val="en-US"/>
               </w:rPr>
-              <w:t> </w:t>
-            </w:r>
-            <w:r>
-              <w:rPr>
-                <w:sz w:val="24"/>
-                <w:lang w:val="en-US"/>
-              </w:rPr>
-              <w:t>0</w:t>
-            </w:r>
-            <w:r>
-              <w:rPr>
-                <w:sz w:val="24"/>
-                <w:lang w:val="en-US"/>
-              </w:rPr>
-              <w:t>01</w:t>
-            </w:r>
-            <w:r>
-              <w:rPr>
-                <w:sz w:val="24"/>
-              </w:rPr>
-              <w:t xml:space="preserve"> ПД</w:t>
-            </w:r>
+              <w:t> 00</w:t>
+            </w:r>
+            <w:r>
+              <w:rPr>
+                <w:sz w:val="24"/>
+              </w:rPr>
+              <w:t>1</w:t>
+            </w:r>
+            <w:r>
+              <w:rPr>
+                <w:sz w:val="24"/>
+              </w:rPr>
+              <w:t xml:space="preserve"> </w:t>
+            </w:r>
+            <w:proofErr w:type="gramStart"/>
+            <w:r>
+              <w:rPr>
+                <w:sz w:val="24"/>
+              </w:rPr>
+              <w:t>ПЛ</w:t>
+            </w:r>
+            <w:proofErr w:type="gramEnd"/>
           </w:p>
         </w:tc>
         <w:tc>
@@ -873,13 +855,16 @@
               <w:rPr>
                 <w:sz w:val="24"/>
               </w:rPr>
-              <w:t xml:space="preserve">Схема </w:t>
-            </w:r>
-            <w:r>
-              <w:rPr>
-                <w:sz w:val="24"/>
-              </w:rPr>
-              <w:t>работы системы</w:t>
+              <w:t xml:space="preserve">Плакат </w:t>
+            </w:r>
+            <w:r>
+              <w:rPr>
+                <w:iCs/>
+                <w:color w:val="000000"/>
+                <w:sz w:val="24"/>
+                <w:szCs w:val="24"/>
+              </w:rPr>
+              <w:t>Результаты анализа</w:t>
             </w:r>
           </w:p>
         </w:tc>
@@ -952,6 +937,8 @@
               <w:adjustRightInd w:val="0"/>
               <w:spacing w:line="287" w:lineRule="auto"/>
               <w:rPr>
+                <w:rFonts w:ascii="Arial" w:hAnsi="Arial" w:cs="Arial"/>
+                <w:i/>
                 <w:iCs/>
                 <w:color w:val="000000"/>
                 <w:sz w:val="24"/>
@@ -1025,21 +1012,35 @@
                 <w:sz w:val="24"/>
                 <w:lang w:val="en-US"/>
               </w:rPr>
-              <w:t> 0</w:t>
+              <w:t> 00</w:t>
+            </w:r>
+            <w:r>
+              <w:rPr>
+                <w:sz w:val="24"/>
+              </w:rPr>
+              <w:t>2</w:t>
+            </w:r>
+            <w:r>
+              <w:rPr>
+                <w:sz w:val="24"/>
+              </w:rPr>
+              <w:t xml:space="preserve"> </w:t>
+            </w:r>
+            <w:proofErr w:type="gramStart"/>
+            <w:r>
+              <w:rPr>
+                <w:sz w:val="24"/>
+              </w:rPr>
+              <w:t>П</w:t>
             </w:r>
             <w:r>
               <w:rPr>
                 <w:sz w:val="24"/>
                 <w:lang w:val="en-US"/>
               </w:rPr>
-              <w:t>02</w:t>
-            </w:r>
-            <w:r>
-              <w:rPr>
-                <w:sz w:val="24"/>
-              </w:rPr>
-              <w:t xml:space="preserve"> ПД</w:t>
-            </w:r>
+              <w:t>Л</w:t>
+            </w:r>
+            <w:proofErr w:type="gramEnd"/>
           </w:p>
         </w:tc>
         <w:tc>
@@ -1050,16 +1051,54 @@
           </w:tcPr>
           <w:p>
             <w:pPr>
-              <w:spacing w:line="288" w:lineRule="auto"/>
-              <w:rPr>
-                <w:sz w:val="24"/>
-              </w:rPr>
-            </w:pPr>
-            <w:r>
-              <w:rPr>
-                <w:sz w:val="24"/>
-              </w:rPr>
-              <w:t>Схема алгоритма проведения</w:t>
+              <w:autoSpaceDE w:val="0"/>
+              <w:autoSpaceDN w:val="0"/>
+              <w:adjustRightInd w:val="0"/>
+              <w:spacing w:line="287" w:lineRule="auto"/>
+              <w:ind w:left="-108" w:right="-108" w:firstLine="108"/>
+              <w:rPr>
+                <w:rFonts w:ascii="Arial" w:hAnsi="Arial" w:cs="Arial"/>
+                <w:i/>
+                <w:iCs/>
+                <w:color w:val="000000"/>
+                <w:sz w:val="24"/>
+                <w:szCs w:val="24"/>
+              </w:rPr>
+            </w:pPr>
+            <w:r>
+              <w:rPr>
+                <w:sz w:val="24"/>
+              </w:rPr>
+              <w:t xml:space="preserve">Плакат </w:t>
+            </w:r>
+            <w:r>
+              <w:rPr>
+                <w:iCs/>
+                <w:color w:val="000000"/>
+                <w:sz w:val="24"/>
+                <w:szCs w:val="24"/>
+              </w:rPr>
+              <w:t xml:space="preserve">Работа </w:t>
+            </w:r>
+            <w:proofErr w:type="spellStart"/>
+            <w:r>
+              <w:rPr>
+                <w:iCs/>
+                <w:color w:val="000000"/>
+                <w:sz w:val="24"/>
+                <w:szCs w:val="24"/>
+              </w:rPr>
+              <w:t>контент</w:t>
+            </w:r>
+            <w:proofErr w:type="spellEnd"/>
+            <w:r>
+              <w:rPr>
+                <w:iCs/>
+                <w:color w:val="000000"/>
+                <w:sz w:val="24"/>
+                <w:szCs w:val="24"/>
+              </w:rPr>
+              <w:t>-</w:t>
             </w:r>
           </w:p>
         </w:tc>
@@ -1127,19 +1166,44 @@
           </w:tcPr>
           <w:p>
             <w:pPr>
-              <w:spacing w:line="288" w:lineRule="auto"/>
-              <w:rPr>
-                <w:sz w:val="24"/>
-              </w:rPr>
-            </w:pPr>
+              <w:pStyle w:val="3"/>
+              <w:ind w:left="0" w:firstLine="33"/>
+              <w:rPr>
+                <w:sz w:val="24"/>
+                <w:lang w:val="ru-RU"/>
+              </w:rPr>
+            </w:pPr>
+            <w:r>
+              <w:rPr>
+                <w:iCs/>
+                <w:color w:val="000000"/>
+                <w:sz w:val="24"/>
+                <w:szCs w:val="24"/>
+                <w:lang w:val="ru-RU"/>
+              </w:rPr>
+              <w:t>а</w:t>
+            </w:r>
             <w:proofErr w:type="spellStart"/>
             <w:r>
               <w:rPr>
-                <w:sz w:val="24"/>
-              </w:rPr>
-              <w:t>контент-анализа</w:t>
+                <w:iCs/>
+                <w:color w:val="000000"/>
+                <w:sz w:val="24"/>
+                <w:szCs w:val="24"/>
+              </w:rPr>
+              <w:t>налитического</w:t>
             </w:r>
             <w:proofErr w:type="spellEnd"/>
+            <w:r>
+              <w:rPr>
+                <w:iCs/>
+                <w:color w:val="000000"/>
+                <w:sz w:val="24"/>
+                <w:szCs w:val="24"/>
+                <w:lang w:val="ru-RU"/>
+              </w:rPr>
+              <w:t xml:space="preserve"> этапа системы</w:t>
+            </w:r>
           </w:p>
         </w:tc>
         <w:tc>
@@ -1157,6 +1221,7 @@
               <w:ind w:left="34" w:firstLine="33"/>
               <w:rPr>
                 <w:sz w:val="24"/>
+                <w:lang w:val="ru-RU"/>
               </w:rPr>
             </w:pPr>
           </w:p>
@@ -1177,9 +1242,13 @@
           </w:tcPr>
           <w:p>
             <w:pPr>
-              <w:spacing w:line="288" w:lineRule="auto"/>
-              <w:rPr>
-                <w:sz w:val="24"/>
+              <w:spacing w:after="200" w:line="288" w:lineRule="auto"/>
+              <w:jc w:val="center"/>
+              <w:rPr>
+                <w:rFonts w:ascii="Calibri" w:hAnsi="Calibri"/>
+                <w:sz w:val="22"/>
+                <w:szCs w:val="22"/>
+                <w:lang w:val="be-BY" w:eastAsia="be-BY"/>
               </w:rPr>
             </w:pPr>
           </w:p>
@@ -1192,9 +1261,13 @@
           </w:tcPr>
           <w:p>
             <w:pPr>
-              <w:spacing w:line="288" w:lineRule="auto"/>
-              <w:rPr>
-                <w:sz w:val="24"/>
+              <w:spacing w:after="200" w:line="288" w:lineRule="auto"/>
+              <w:jc w:val="center"/>
+              <w:rPr>
+                <w:rFonts w:ascii="Calibri" w:hAnsi="Calibri"/>
+                <w:sz w:val="22"/>
+                <w:szCs w:val="22"/>
+                <w:lang w:val="be-BY" w:eastAsia="be-BY"/>
               </w:rPr>
             </w:pPr>
           </w:p>
@@ -1210,10 +1283,13 @@
           </w:tcPr>
           <w:p>
             <w:pPr>
-              <w:pStyle w:val="3"/>
-              <w:ind w:left="34" w:firstLine="33"/>
-              <w:rPr>
-                <w:sz w:val="24"/>
+              <w:spacing w:after="200" w:line="288" w:lineRule="auto"/>
+              <w:jc w:val="center"/>
+              <w:rPr>
+                <w:rFonts w:ascii="Calibri" w:hAnsi="Calibri"/>
+                <w:sz w:val="22"/>
+                <w:szCs w:val="22"/>
+                <w:lang w:val="be-BY" w:eastAsia="be-BY"/>
               </w:rPr>
             </w:pPr>
           </w:p>
@@ -1263,28 +1339,28 @@
                 <w:sz w:val="24"/>
                 <w:lang w:val="en-US"/>
               </w:rPr>
-              <w:t> 0</w:t>
-            </w:r>
-            <w:r>
-              <w:rPr>
-                <w:sz w:val="24"/>
-                <w:lang w:val="en-US"/>
-              </w:rPr>
-              <w:t>03</w:t>
-            </w:r>
-            <w:r>
-              <w:rPr>
-                <w:sz w:val="24"/>
-              </w:rPr>
-              <w:t xml:space="preserve"> П</w:t>
-            </w:r>
-            <w:r>
-              <w:rPr>
-                <w:sz w:val="24"/>
-                <w:lang w:val="en-US"/>
-              </w:rPr>
-              <w:t>Д</w:t>
-            </w:r>
+              <w:t> 00</w:t>
+            </w:r>
+            <w:r>
+              <w:rPr>
+                <w:sz w:val="24"/>
+              </w:rPr>
+              <w:t>3</w:t>
+            </w:r>
+            <w:r>
+              <w:rPr>
+                <w:sz w:val="24"/>
+              </w:rPr>
+              <w:t xml:space="preserve"> </w:t>
+            </w:r>
+            <w:proofErr w:type="gramStart"/>
+            <w:r>
+              <w:rPr>
+                <w:sz w:val="24"/>
+              </w:rPr>
+              <w:t>ПЛ</w:t>
+            </w:r>
+            <w:proofErr w:type="gramEnd"/>
           </w:p>
         </w:tc>
         <w:tc>
@@ -1322,7 +1398,7 @@
                 <w:sz w:val="24"/>
                 <w:szCs w:val="24"/>
               </w:rPr>
-              <w:t>Результаты анализа</w:t>
+              <w:t xml:space="preserve">Результаты </w:t>
             </w:r>
           </w:p>
         </w:tc>
@@ -1341,22 +1417,25 @@
               <w:ind w:left="34" w:firstLine="33"/>
               <w:rPr>
                 <w:sz w:val="24"/>
-              </w:rPr>
-            </w:pPr>
-            <w:proofErr w:type="spellStart"/>
-            <w:r>
-              <w:rPr>
-                <w:sz w:val="24"/>
-              </w:rPr>
-              <w:t>Формат</w:t>
-            </w:r>
-            <w:proofErr w:type="spellEnd"/>
-            <w:r>
-              <w:rPr>
-                <w:sz w:val="24"/>
-              </w:rPr>
-              <w:t xml:space="preserve"> А1</w:t>
-            </w:r>
+                <w:lang w:val="ru-RU"/>
+              </w:rPr>
+            </w:pPr>
+            <w:r>
+              <w:rPr>
+                <w:sz w:val="24"/>
+                <w:lang w:val="ru-RU"/>
+              </w:rPr>
+              <w:t>Формат А</w:t>
+            </w:r>
+            <w:proofErr w:type="gramStart"/>
+            <w:r>
+              <w:rPr>
+                <w:sz w:val="24"/>
+                <w:lang w:val="ru-RU"/>
+              </w:rPr>
+              <w:t>1</w:t>
+            </w:r>
+            <w:proofErr w:type="gramEnd"/>
           </w:p>
         </w:tc>
       </w:tr>
@@ -1390,20 +1469,20 @@
           </w:tcPr>
           <w:p>
             <w:pPr>
-              <w:autoSpaceDE w:val="0"/>
-              <w:autoSpaceDN w:val="0"/>
-              <w:adjustRightInd w:val="0"/>
-              <w:spacing w:line="287" w:lineRule="auto"/>
-              <w:rPr>
-                <w:rFonts w:ascii="Arial" w:hAnsi="Arial" w:cs="Arial"/>
-                <w:i/>
+              <w:spacing w:line="288" w:lineRule="auto"/>
+              <w:rPr>
+                <w:sz w:val="24"/>
+              </w:rPr>
+            </w:pPr>
+            <w:r>
+              <w:rPr>
                 <w:iCs/>
                 <w:color w:val="000000"/>
                 <w:sz w:val="24"/>
                 <w:szCs w:val="24"/>
-                <w:lang w:val="en-US"/>
-              </w:rPr>
-            </w:pPr>
+              </w:rPr>
+              <w:t>проектирования системы</w:t>
+            </w:r>
           </w:p>
         </w:tc>
         <w:tc>
@@ -1446,51 +1525,6 @@
                 <w:sz w:val="24"/>
               </w:rPr>
             </w:pPr>
-            <w:r>
-              <w:rPr>
-                <w:sz w:val="24"/>
-              </w:rPr>
-              <w:t>ГУИР 4</w:t>
-            </w:r>
-            <w:r>
-              <w:rPr>
-                <w:sz w:val="24"/>
-                <w:lang w:val="en-US"/>
-              </w:rPr>
-              <w:t>25</w:t>
-            </w:r>
-            <w:r>
-              <w:rPr>
-                <w:sz w:val="24"/>
-              </w:rPr>
-              <w:t>707</w:t>
-            </w:r>
-            <w:r>
-              <w:rPr>
-                <w:sz w:val="24"/>
-                <w:lang w:val="en-US"/>
-              </w:rPr>
-              <w:t> 0</w:t>
-            </w:r>
-            <w:r>
-              <w:rPr>
-                <w:sz w:val="24"/>
-                <w:lang w:val="en-US"/>
-              </w:rPr>
-              <w:t>04</w:t>
-            </w:r>
-            <w:r>
-              <w:rPr>
-                <w:sz w:val="24"/>
-              </w:rPr>
-              <w:t xml:space="preserve"> П</w:t>
-            </w:r>
-            <w:r>
-              <w:rPr>
-                <w:sz w:val="24"/>
-              </w:rPr>
-              <w:t>Д</w:t>
-            </w:r>
           </w:p>
         </w:tc>
         <w:tc>
@@ -1505,7 +1539,6 @@
               <w:autoSpaceDN w:val="0"/>
               <w:adjustRightInd w:val="0"/>
               <w:spacing w:line="287" w:lineRule="auto"/>
-              <w:ind w:left="-108" w:right="-108" w:firstLine="108"/>
               <w:rPr>
                 <w:rFonts w:ascii="Arial" w:hAnsi="Arial" w:cs="Arial"/>
                 <w:i/>
@@ -1513,43 +1546,9 @@
                 <w:color w:val="000000"/>
                 <w:sz w:val="24"/>
                 <w:szCs w:val="24"/>
-              </w:rPr>
-            </w:pPr>
-            <w:r>
-              <w:rPr>
-                <w:sz w:val="24"/>
-              </w:rPr>
-              <w:t xml:space="preserve">Плакат </w:t>
-            </w:r>
-            <w:r>
-              <w:rPr>
-                <w:iCs/>
-                <w:color w:val="000000"/>
-                <w:sz w:val="24"/>
-                <w:szCs w:val="24"/>
-              </w:rPr>
-              <w:t xml:space="preserve">Работа </w:t>
-            </w:r>
-            <w:proofErr w:type="spellStart"/>
-            <w:r>
-              <w:rPr>
-                <w:iCs/>
-                <w:color w:val="000000"/>
-                <w:sz w:val="24"/>
-                <w:szCs w:val="24"/>
-              </w:rPr>
-              <w:t>контент</w:t>
-            </w:r>
-            <w:proofErr w:type="spellEnd"/>
-            <w:r>
-              <w:rPr>
-                <w:iCs/>
-                <w:color w:val="000000"/>
-                <w:sz w:val="24"/>
-                <w:szCs w:val="24"/>
-              </w:rPr>
-              <w:t>-</w:t>
-            </w:r>
+                <w:lang w:val="en-US"/>
+              </w:rPr>
+            </w:pPr>
           </w:p>
         </w:tc>
         <w:tc>
@@ -1567,22 +1566,9 @@
               <w:ind w:left="34" w:firstLine="33"/>
               <w:rPr>
                 <w:sz w:val="24"/>
-              </w:rPr>
-            </w:pPr>
-            <w:proofErr w:type="spellStart"/>
-            <w:r>
-              <w:rPr>
-                <w:sz w:val="24"/>
-              </w:rPr>
-              <w:t>Формат</w:t>
-            </w:r>
-            <w:proofErr w:type="spellEnd"/>
-            <w:r>
-              <w:rPr>
-                <w:sz w:val="24"/>
-              </w:rPr>
-              <w:t xml:space="preserve"> А1</w:t>
-            </w:r>
+                <w:lang w:val="ru-RU"/>
+              </w:rPr>
+            </w:pPr>
           </w:p>
         </w:tc>
       </w:tr>
@@ -1606,6 +1592,58 @@
                 <w:sz w:val="24"/>
               </w:rPr>
             </w:pPr>
+            <w:r>
+              <w:rPr>
+                <w:sz w:val="24"/>
+              </w:rPr>
+              <w:t>ГУИР 4</w:t>
+            </w:r>
+            <w:r>
+              <w:rPr>
+                <w:sz w:val="24"/>
+                <w:lang w:val="en-US"/>
+              </w:rPr>
+              <w:t>25</w:t>
+            </w:r>
+            <w:r>
+              <w:rPr>
+                <w:sz w:val="24"/>
+              </w:rPr>
+              <w:t>707</w:t>
+            </w:r>
+            <w:r>
+              <w:rPr>
+                <w:sz w:val="24"/>
+                <w:lang w:val="en-US"/>
+              </w:rPr>
+              <w:t> 0</w:t>
+            </w:r>
+            <w:r>
+              <w:rPr>
+                <w:sz w:val="24"/>
+              </w:rPr>
+              <w:t>0</w:t>
+            </w:r>
+            <w:r>
+              <w:rPr>
+                <w:sz w:val="24"/>
+              </w:rPr>
+              <w:t>4</w:t>
+            </w:r>
+            <w:r>
+              <w:rPr>
+                <w:sz w:val="24"/>
+              </w:rPr>
+              <w:t xml:space="preserve"> </w:t>
+            </w:r>
+            <w:proofErr w:type="gramStart"/>
+            <w:r>
+              <w:rPr>
+                <w:sz w:val="24"/>
+              </w:rPr>
+              <w:t>ПЛ</w:t>
+            </w:r>
+            <w:proofErr w:type="gramEnd"/>
           </w:p>
         </w:tc>
         <w:tc>
@@ -1616,43 +1654,16 @@
           </w:tcPr>
           <w:p>
             <w:pPr>
-              <w:pStyle w:val="3"/>
-              <w:ind w:left="0" w:firstLine="33"/>
-              <w:rPr>
-                <w:sz w:val="24"/>
-                <w:lang w:val="ru-RU"/>
-              </w:rPr>
-            </w:pPr>
-            <w:r>
-              <w:rPr>
-                <w:iCs/>
-                <w:color w:val="000000"/>
-                <w:sz w:val="24"/>
-                <w:szCs w:val="24"/>
-                <w:lang w:val="ru-RU"/>
-              </w:rPr>
-              <w:t>а</w:t>
-            </w:r>
-            <w:proofErr w:type="spellStart"/>
-            <w:r>
-              <w:rPr>
-                <w:iCs/>
-                <w:color w:val="000000"/>
-                <w:sz w:val="24"/>
-                <w:szCs w:val="24"/>
-              </w:rPr>
-              <w:t>налитического</w:t>
-            </w:r>
-            <w:proofErr w:type="spellEnd"/>
-            <w:r>
-              <w:rPr>
-                <w:iCs/>
-                <w:color w:val="000000"/>
-                <w:sz w:val="24"/>
-                <w:szCs w:val="24"/>
-                <w:lang w:val="ru-RU"/>
-              </w:rPr>
-              <w:t xml:space="preserve"> этапа системы</w:t>
+              <w:spacing w:line="288" w:lineRule="auto"/>
+              <w:rPr>
+                <w:sz w:val="24"/>
+              </w:rPr>
+            </w:pPr>
+            <w:r>
+              <w:rPr>
+                <w:sz w:val="24"/>
+              </w:rPr>
+              <w:t xml:space="preserve">Плакат Результаты работы </w:t>
             </w:r>
           </w:p>
         </w:tc>
@@ -1674,6 +1685,22 @@
                 <w:lang w:val="ru-RU"/>
               </w:rPr>
             </w:pPr>
+            <w:r>
+              <w:rPr>
+                <w:sz w:val="24"/>
+                <w:lang w:val="ru-RU"/>
+              </w:rPr>
+              <w:t>Формат А</w:t>
+            </w:r>
+            <w:proofErr w:type="gramStart"/>
+            <w:r>
+              <w:rPr>
+                <w:sz w:val="24"/>
+                <w:lang w:val="ru-RU"/>
+              </w:rPr>
+              <w:t>1</w:t>
+            </w:r>
+            <w:proofErr w:type="gramEnd"/>
           </w:p>
         </w:tc>
       </w:tr>
@@ -1692,13 +1719,9 @@
           </w:tcPr>
           <w:p>
             <w:pPr>
-              <w:spacing w:after="200" w:line="288" w:lineRule="auto"/>
-              <w:jc w:val="center"/>
-              <w:rPr>
-                <w:rFonts w:ascii="Calibri" w:hAnsi="Calibri"/>
-                <w:sz w:val="22"/>
-                <w:szCs w:val="22"/>
-                <w:lang w:val="be-BY" w:eastAsia="be-BY"/>
+              <w:spacing w:line="288" w:lineRule="auto"/>
+              <w:rPr>
+                <w:sz w:val="24"/>
               </w:rPr>
             </w:pPr>
           </w:p>
@@ -1711,15 +1734,19 @@
           </w:tcPr>
           <w:p>
             <w:pPr>
-              <w:spacing w:after="200" w:line="288" w:lineRule="auto"/>
-              <w:jc w:val="center"/>
-              <w:rPr>
-                <w:rFonts w:ascii="Calibri" w:hAnsi="Calibri"/>
-                <w:sz w:val="22"/>
-                <w:szCs w:val="22"/>
-                <w:lang w:val="be-BY" w:eastAsia="be-BY"/>
-              </w:rPr>
-            </w:pPr>
+              <w:spacing w:line="288" w:lineRule="auto"/>
+              <w:rPr>
+                <w:sz w:val="24"/>
+              </w:rPr>
+            </w:pPr>
+            <w:proofErr w:type="spellStart"/>
+            <w:r>
+              <w:rPr>
+                <w:sz w:val="24"/>
+              </w:rPr>
+              <w:t>контент-анализа</w:t>
+            </w:r>
+            <w:proofErr w:type="spellEnd"/>
           </w:p>
         </w:tc>
         <w:tc>
@@ -1733,13 +1760,11 @@
           </w:tcPr>
           <w:p>
             <w:pPr>
-              <w:spacing w:after="200" w:line="288" w:lineRule="auto"/>
-              <w:jc w:val="center"/>
-              <w:rPr>
-                <w:rFonts w:ascii="Calibri" w:hAnsi="Calibri"/>
-                <w:sz w:val="22"/>
-                <w:szCs w:val="22"/>
-                <w:lang w:val="be-BY" w:eastAsia="be-BY"/>
+              <w:pStyle w:val="3"/>
+              <w:ind w:left="34" w:firstLine="33"/>
+              <w:rPr>
+                <w:sz w:val="24"/>
+                <w:lang w:val="ru-RU"/>
               </w:rPr>
             </w:pPr>
           </w:p>
@@ -1765,53 +1790,6 @@
                 <w:sz w:val="24"/>
               </w:rPr>
             </w:pPr>
-            <w:r>
-              <w:rPr>
-                <w:sz w:val="24"/>
-              </w:rPr>
-              <w:t>ГУИР 4</w:t>
-            </w:r>
-            <w:r>
-              <w:rPr>
-                <w:sz w:val="24"/>
-                <w:lang w:val="en-US"/>
-              </w:rPr>
-              <w:t>25</w:t>
-            </w:r>
-            <w:r>
-              <w:rPr>
-                <w:sz w:val="24"/>
-              </w:rPr>
-              <w:t>707</w:t>
-            </w:r>
-            <w:r>
-              <w:rPr>
-                <w:sz w:val="24"/>
-                <w:lang w:val="en-US"/>
-              </w:rPr>
-              <w:t> 0</w:t>
-            </w:r>
-            <w:r>
-              <w:rPr>
-                <w:sz w:val="24"/>
-                <w:lang w:val="en-US"/>
-              </w:rPr>
-              <w:t>01</w:t>
-            </w:r>
-            <w:r>
-              <w:rPr>
-                <w:sz w:val="24"/>
-              </w:rPr>
-              <w:t xml:space="preserve"> </w:t>
-            </w:r>
-            <w:proofErr w:type="gramStart"/>
-            <w:r>
-              <w:rPr>
-                <w:sz w:val="24"/>
-              </w:rPr>
-              <w:t>ПЛ</w:t>
-            </w:r>
-            <w:proofErr w:type="gramEnd"/>
           </w:p>
         </w:tc>
         <w:tc>
@@ -1822,35 +1800,11 @@
           </w:tcPr>
           <w:p>
             <w:pPr>
-              <w:autoSpaceDE w:val="0"/>
-              <w:autoSpaceDN w:val="0"/>
-              <w:adjustRightInd w:val="0"/>
-              <w:spacing w:line="287" w:lineRule="auto"/>
-              <w:rPr>
-                <w:rFonts w:ascii="Arial" w:hAnsi="Arial" w:cs="Arial"/>
-                <w:i/>
-                <w:iCs/>
-                <w:color w:val="000000"/>
-                <w:sz w:val="24"/>
-                <w:szCs w:val="24"/>
-                <w:lang w:val="en-US"/>
-              </w:rPr>
-            </w:pPr>
-            <w:r>
-              <w:rPr>
-                <w:sz w:val="24"/>
-              </w:rPr>
-              <w:t xml:space="preserve">Плакат </w:t>
-            </w:r>
-            <w:r>
-              <w:rPr>
-                <w:iCs/>
-                <w:color w:val="000000"/>
-                <w:sz w:val="24"/>
-                <w:szCs w:val="24"/>
-              </w:rPr>
-              <w:t xml:space="preserve">Результаты </w:t>
-            </w:r>
+              <w:spacing w:line="288" w:lineRule="auto"/>
+              <w:rPr>
+                <w:sz w:val="24"/>
+              </w:rPr>
+            </w:pPr>
           </w:p>
         </w:tc>
         <w:tc>
@@ -1871,22 +1825,6 @@
                 <w:lang w:val="ru-RU"/>
               </w:rPr>
             </w:pPr>
-            <w:r>
-              <w:rPr>
-                <w:sz w:val="24"/>
-                <w:lang w:val="ru-RU"/>
-              </w:rPr>
-              <w:t>Формат А</w:t>
-            </w:r>
-            <w:proofErr w:type="gramStart"/>
-            <w:r>
-              <w:rPr>
-                <w:sz w:val="24"/>
-                <w:lang w:val="ru-RU"/>
-              </w:rPr>
-              <w:t>1</w:t>
-            </w:r>
-            <w:proofErr w:type="gramEnd"/>
           </w:p>
         </w:tc>
       </w:tr>
@@ -1910,6 +1848,44 @@
                 <w:sz w:val="24"/>
               </w:rPr>
             </w:pPr>
+            <w:r>
+              <w:rPr>
+                <w:sz w:val="24"/>
+              </w:rPr>
+              <w:t>ГУИР 4</w:t>
+            </w:r>
+            <w:r>
+              <w:rPr>
+                <w:sz w:val="24"/>
+                <w:lang w:val="en-US"/>
+              </w:rPr>
+              <w:t>25</w:t>
+            </w:r>
+            <w:r>
+              <w:rPr>
+                <w:sz w:val="24"/>
+              </w:rPr>
+              <w:t>707</w:t>
+            </w:r>
+            <w:r>
+              <w:rPr>
+                <w:sz w:val="24"/>
+                <w:lang w:val="en-US"/>
+              </w:rPr>
+              <w:t> 00</w:t>
+            </w:r>
+            <w:r>
+              <w:rPr>
+                <w:sz w:val="24"/>
+              </w:rPr>
+              <w:t>5</w:t>
+            </w:r>
+            <w:r>
+              <w:rPr>
+                <w:sz w:val="24"/>
+              </w:rPr>
+              <w:t xml:space="preserve"> ПД</w:t>
+            </w:r>
           </w:p>
         </w:tc>
         <w:tc>
@@ -1920,19 +1896,25 @@
           </w:tcPr>
           <w:p>
             <w:pPr>
-              <w:spacing w:line="288" w:lineRule="auto"/>
-              <w:rPr>
-                <w:sz w:val="24"/>
-              </w:rPr>
-            </w:pPr>
-            <w:r>
-              <w:rPr>
+              <w:autoSpaceDE w:val="0"/>
+              <w:autoSpaceDN w:val="0"/>
+              <w:adjustRightInd w:val="0"/>
+              <w:spacing w:line="287" w:lineRule="auto"/>
+              <w:rPr>
+                <w:rFonts w:ascii="Arial" w:hAnsi="Arial" w:cs="Arial"/>
+                <w:i/>
                 <w:iCs/>
                 <w:color w:val="000000"/>
                 <w:sz w:val="24"/>
                 <w:szCs w:val="24"/>
-              </w:rPr>
-              <w:t>проектирования системы</w:t>
+                <w:lang w:val="en-US"/>
+              </w:rPr>
+            </w:pPr>
+            <w:r>
+              <w:rPr>
+                <w:sz w:val="24"/>
+              </w:rPr>
+              <w:t>Схема работы системы</w:t>
             </w:r>
           </w:p>
         </w:tc>
@@ -1953,6 +1935,20 @@
                 <w:sz w:val="24"/>
               </w:rPr>
             </w:pPr>
+            <w:proofErr w:type="spellStart"/>
+            <w:r>
+              <w:rPr>
+                <w:sz w:val="24"/>
+              </w:rPr>
+              <w:t>Формат</w:t>
+            </w:r>
+            <w:proofErr w:type="spellEnd"/>
+            <w:r>
+              <w:rPr>
+                <w:sz w:val="24"/>
+              </w:rPr>
+              <w:t xml:space="preserve"> А1</w:t>
+            </w:r>
           </w:p>
         </w:tc>
       </w:tr>
@@ -1991,8 +1987,6 @@
               <w:adjustRightInd w:val="0"/>
               <w:spacing w:line="287" w:lineRule="auto"/>
               <w:rPr>
-                <w:rFonts w:ascii="Arial" w:hAnsi="Arial" w:cs="Arial"/>
-                <w:i/>
                 <w:iCs/>
                 <w:color w:val="000000"/>
                 <w:sz w:val="24"/>
@@ -2017,7 +2011,6 @@
               <w:ind w:left="34" w:firstLine="33"/>
               <w:rPr>
                 <w:sz w:val="24"/>
-                <w:lang w:val="ru-RU"/>
               </w:rPr>
             </w:pPr>
           </w:p>
@@ -2067,28 +2060,20 @@
                 <w:sz w:val="24"/>
                 <w:lang w:val="en-US"/>
               </w:rPr>
-              <w:t> 0</w:t>
-            </w:r>
-            <w:r>
-              <w:rPr>
-                <w:sz w:val="24"/>
-              </w:rPr>
-              <w:t>02</w:t>
-            </w:r>
-            <w:r>
-              <w:rPr>
-                <w:sz w:val="24"/>
-              </w:rPr>
-              <w:t xml:space="preserve"> </w:t>
-            </w:r>
-            <w:proofErr w:type="gramStart"/>
-            <w:r>
-              <w:rPr>
-                <w:sz w:val="24"/>
-              </w:rPr>
-              <w:t>ПЛ</w:t>
-            </w:r>
-            <w:proofErr w:type="gramEnd"/>
+              <w:t> 00</w:t>
+            </w:r>
+            <w:r>
+              <w:rPr>
+                <w:sz w:val="24"/>
+              </w:rPr>
+              <w:t>6</w:t>
+            </w:r>
+            <w:r>
+              <w:rPr>
+                <w:sz w:val="24"/>
+              </w:rPr>
+              <w:t xml:space="preserve"> ПД</w:t>
+            </w:r>
           </w:p>
         </w:tc>
         <w:tc>
@@ -2108,8 +2093,22 @@
               <w:rPr>
                 <w:sz w:val="24"/>
               </w:rPr>
-              <w:t xml:space="preserve">Плакат Результаты работы </w:t>
-            </w:r>
+              <w:t>Схема алгоритма</w:t>
+            </w:r>
+            <w:r>
+              <w:rPr>
+                <w:sz w:val="24"/>
+              </w:rPr>
+              <w:t xml:space="preserve"> </w:t>
+            </w:r>
+            <w:proofErr w:type="spellStart"/>
+            <w:r>
+              <w:rPr>
+                <w:sz w:val="24"/>
+              </w:rPr>
+              <w:t>контент-анализа</w:t>
+            </w:r>
+            <w:proofErr w:type="spellEnd"/>
           </w:p>
         </w:tc>
         <w:tc>
@@ -2127,25 +2126,22 @@
               <w:ind w:left="34" w:firstLine="33"/>
               <w:rPr>
                 <w:sz w:val="24"/>
-                <w:lang w:val="ru-RU"/>
-              </w:rPr>
-            </w:pPr>
-            <w:r>
-              <w:rPr>
-                <w:sz w:val="24"/>
-                <w:lang w:val="ru-RU"/>
-              </w:rPr>
-              <w:t>Формат А</w:t>
-            </w:r>
-            <w:proofErr w:type="gramStart"/>
-            <w:r>
-              <w:rPr>
-                <w:sz w:val="24"/>
-                <w:lang w:val="ru-RU"/>
-              </w:rPr>
-              <w:t>1</w:t>
-            </w:r>
-            <w:proofErr w:type="gramEnd"/>
+              </w:rPr>
+            </w:pPr>
+            <w:proofErr w:type="spellStart"/>
+            <w:r>
+              <w:rPr>
+                <w:sz w:val="24"/>
+              </w:rPr>
+              <w:t>Формат</w:t>
+            </w:r>
+            <w:proofErr w:type="spellEnd"/>
+            <w:r>
+              <w:rPr>
+                <w:sz w:val="24"/>
+              </w:rPr>
+              <w:t xml:space="preserve"> А1</w:t>
+            </w:r>
           </w:p>
         </w:tc>
       </w:tr>
@@ -2184,14 +2180,6 @@
                 <w:sz w:val="24"/>
               </w:rPr>
             </w:pPr>
-            <w:proofErr w:type="spellStart"/>
-            <w:r>
-              <w:rPr>
-                <w:sz w:val="24"/>
-              </w:rPr>
-              <w:t>контент-анализа</w:t>
-            </w:r>
-            <w:proofErr w:type="spellEnd"/>
           </w:p>
         </w:tc>
         <w:tc>
@@ -2209,7 +2197,6 @@
               <w:ind w:left="34" w:firstLine="33"/>
               <w:rPr>
                 <w:sz w:val="24"/>
-                <w:lang w:val="ru-RU"/>
               </w:rPr>
             </w:pPr>
           </w:p>
@@ -2303,9 +2290,18 @@
           </w:tcPr>
           <w:p>
             <w:pPr>
-              <w:spacing w:line="288" w:lineRule="auto"/>
-              <w:rPr>
-                <w:sz w:val="24"/>
+              <w:autoSpaceDE w:val="0"/>
+              <w:autoSpaceDN w:val="0"/>
+              <w:adjustRightInd w:val="0"/>
+              <w:spacing w:line="287" w:lineRule="auto"/>
+              <w:rPr>
+                <w:rFonts w:ascii="Arial" w:hAnsi="Arial" w:cs="Arial"/>
+                <w:i/>
+                <w:iCs/>
+                <w:color w:val="000000"/>
+                <w:sz w:val="24"/>
+                <w:szCs w:val="24"/>
+                <w:lang w:val="en-US"/>
               </w:rPr>
             </w:pPr>
           </w:p>
@@ -2325,7 +2321,6 @@
               <w:ind w:left="34" w:firstLine="33"/>
               <w:rPr>
                 <w:sz w:val="24"/>
-                <w:lang w:val="ru-RU"/>
               </w:rPr>
             </w:pPr>
           </w:p>
@@ -2361,10 +2356,16 @@
           </w:tcPr>
           <w:p>
             <w:pPr>
-              <w:spacing w:line="288" w:lineRule="auto"/>
-              <w:ind w:left="-297" w:firstLine="297"/>
-              <w:rPr>
-                <w:sz w:val="24"/>
+              <w:autoSpaceDE w:val="0"/>
+              <w:autoSpaceDN w:val="0"/>
+              <w:adjustRightInd w:val="0"/>
+              <w:spacing w:line="287" w:lineRule="auto"/>
+              <w:rPr>
+                <w:iCs/>
+                <w:color w:val="000000"/>
+                <w:sz w:val="24"/>
+                <w:szCs w:val="24"/>
+                <w:lang w:val="en-US"/>
               </w:rPr>
             </w:pPr>
           </w:p>
@@ -2384,7 +2385,6 @@
               <w:ind w:left="34" w:firstLine="33"/>
               <w:rPr>
                 <w:sz w:val="24"/>
-                <w:lang w:val="ru-RU"/>
               </w:rPr>
             </w:pPr>
           </w:p>
@@ -2401,6 +2401,7 @@
             <w:tcBorders>
               <w:left w:val="single" w:sz="8" w:space="0" w:color="auto"/>
             </w:tcBorders>
+            <w:vAlign w:val="center"/>
           </w:tcPr>
           <w:p>
             <w:pPr>
@@ -2415,13 +2416,13 @@
           <w:tcPr>
             <w:tcW w:w="3827" w:type="dxa"/>
             <w:gridSpan w:val="4"/>
-          </w:tcPr>
-          <w:p>
-            <w:pPr>
-              <w:spacing w:line="288" w:lineRule="auto"/>
-              <w:rPr>
-                <w:sz w:val="24"/>
-                <w:szCs w:val="24"/>
+            <w:vAlign w:val="center"/>
+          </w:tcPr>
+          <w:p>
+            <w:pPr>
+              <w:spacing w:line="288" w:lineRule="auto"/>
+              <w:rPr>
+                <w:sz w:val="24"/>
               </w:rPr>
             </w:pPr>
           </w:p>
@@ -2433,15 +2434,14 @@
             <w:tcBorders>
               <w:right w:val="single" w:sz="8" w:space="0" w:color="auto"/>
             </w:tcBorders>
+            <w:vAlign w:val="center"/>
           </w:tcPr>
           <w:p>
             <w:pPr>
               <w:pStyle w:val="3"/>
               <w:ind w:left="34" w:firstLine="33"/>
-              <w:jc w:val="both"/>
-              <w:rPr>
-                <w:sz w:val="24"/>
-                <w:lang w:val="ru-RU"/>
+              <w:rPr>
+                <w:sz w:val="24"/>
               </w:rPr>
             </w:pPr>
           </w:p>
@@ -2459,6 +2459,7 @@
               <w:left w:val="single" w:sz="8" w:space="0" w:color="auto"/>
               <w:bottom w:val="single" w:sz="8" w:space="0" w:color="auto"/>
             </w:tcBorders>
+            <w:vAlign w:val="center"/>
           </w:tcPr>
           <w:p>
             <w:pPr>
@@ -2476,6 +2477,7 @@
             <w:tcBorders>
               <w:bottom w:val="single" w:sz="8" w:space="0" w:color="auto"/>
             </w:tcBorders>
+            <w:vAlign w:val="center"/>
           </w:tcPr>
           <w:p>
             <w:pPr>
@@ -2494,10 +2496,12 @@
               <w:bottom w:val="single" w:sz="8" w:space="0" w:color="auto"/>
               <w:right w:val="single" w:sz="8" w:space="0" w:color="auto"/>
             </w:tcBorders>
-          </w:tcPr>
-          <w:p>
-            <w:pPr>
-              <w:spacing w:line="288" w:lineRule="auto"/>
+            <w:vAlign w:val="center"/>
+          </w:tcPr>
+          <w:p>
+            <w:pPr>
+              <w:pStyle w:val="3"/>
+              <w:ind w:left="34" w:firstLine="33"/>
               <w:rPr>
                 <w:sz w:val="24"/>
               </w:rPr>
@@ -2873,25 +2877,7 @@
                 <w:sz w:val="24"/>
                 <w:szCs w:val="12"/>
               </w:rPr>
-              <w:t>0</w:t>
-            </w:r>
-            <w:r>
-              <w:rPr>
-                <w:iCs/>
-                <w:color w:val="000000"/>
-                <w:sz w:val="24"/>
-                <w:szCs w:val="12"/>
-              </w:rPr>
-              <w:t>63</w:t>
-            </w:r>
-            <w:r>
-              <w:rPr>
-                <w:iCs/>
-                <w:color w:val="000000"/>
-                <w:sz w:val="24"/>
-                <w:szCs w:val="12"/>
-              </w:rPr>
-              <w:t xml:space="preserve"> </w:t>
+              <w:t xml:space="preserve">063 </w:t>
             </w:r>
             <w:r>
               <w:rPr>
@@ -3530,13 +3516,7 @@
           </w:tcPr>
           <w:p>
             <w:r>
-              <w:t>Толкач</w:t>
-            </w:r>
-            <w:r>
-              <w:t>ё</w:t>
-            </w:r>
-            <w:r>
-              <w:t>в</w:t>
+              <w:t>Толкачёв</w:t>
             </w:r>
           </w:p>
         </w:tc>
@@ -3735,10 +3715,7 @@
               <w:ind w:left="102"/>
             </w:pPr>
             <w:r>
-              <w:t>Рук</w:t>
-            </w:r>
-            <w:r>
-              <w:t>.</w:t>
+              <w:t>Рук.</w:t>
             </w:r>
           </w:p>
         </w:tc>

</xml_diff>